<commit_message>
Documentos para encuestas por perfiles
</commit_message>
<xml_diff>
--- a/Informes/Documentos Encuestas/Formato General.docx
+++ b/Informes/Documentos Encuestas/Formato General.docx
@@ -1,6 +1,6 @@
 
 <file path=word/document.xml><?xml version="1.0" encoding="utf-8"?>
-<w:document xmlns:wpc="http://schemas.microsoft.com/office/word/2010/wordprocessingCanvas" xmlns:mo="http://schemas.microsoft.com/office/mac/office/2008/main" xmlns:mc="http://schemas.openxmlformats.org/markup-compatibility/2006" xmlns:mv="urn:schemas-microsoft-com:mac:vml" xmlns:o="urn:schemas-microsoft-com:office:office" xmlns:r="http://schemas.openxmlformats.org/officeDocument/2006/relationships" xmlns:m="http://schemas.openxmlformats.org/officeDocument/2006/math" xmlns:v="urn:schemas-microsoft-com:vml" xmlns:wp14="http://schemas.microsoft.com/office/word/2010/wordprocessingDrawing" xmlns:wp="http://schemas.openxmlformats.org/drawingml/2006/wordprocessingDrawing" xmlns:w10="urn:schemas-microsoft-com:office:word" xmlns:w="http://schemas.openxmlformats.org/wordprocessingml/2006/main" xmlns:w14="http://schemas.microsoft.com/office/word/2010/wordml" xmlns:wpg="http://schemas.microsoft.com/office/word/2010/wordprocessingGroup" xmlns:wpi="http://schemas.microsoft.com/office/word/2010/wordprocessingInk" xmlns:wne="http://schemas.microsoft.com/office/word/2006/wordml" xmlns:wps="http://schemas.microsoft.com/office/word/2010/wordprocessingShape" mc:Ignorable="w14 wp14">
+<w:document xmlns:wpc="http://schemas.microsoft.com/office/word/2010/wordprocessingCanvas" xmlns:mc="http://schemas.openxmlformats.org/markup-compatibility/2006" xmlns:o="urn:schemas-microsoft-com:office:office" xmlns:r="http://schemas.openxmlformats.org/officeDocument/2006/relationships" xmlns:m="http://schemas.openxmlformats.org/officeDocument/2006/math" xmlns:v="urn:schemas-microsoft-com:vml" xmlns:wp14="http://schemas.microsoft.com/office/word/2010/wordprocessingDrawing" xmlns:wp="http://schemas.openxmlformats.org/drawingml/2006/wordprocessingDrawing" xmlns:w10="urn:schemas-microsoft-com:office:word" xmlns:w="http://schemas.openxmlformats.org/wordprocessingml/2006/main" xmlns:w14="http://schemas.microsoft.com/office/word/2010/wordml" xmlns:wpg="http://schemas.microsoft.com/office/word/2010/wordprocessingGroup" xmlns:wpi="http://schemas.microsoft.com/office/word/2010/wordprocessingInk" xmlns:wne="http://schemas.microsoft.com/office/word/2006/wordml" xmlns:wps="http://schemas.microsoft.com/office/word/2010/wordprocessingShape" mc:Ignorable="w14 wp14">
   <w:body>
     <w:p>
       <w:pPr>
@@ -4240,6 +4240,7 @@
           </w:tcPr>
           <w:p>
             <w:r>
+              <w:lastRenderedPageBreak/>
               <w:t>Pasos</w:t>
             </w:r>
           </w:p>
@@ -5327,6 +5328,7 @@
                 <w:sz w:val="24"/>
                 <w:szCs w:val="24"/>
               </w:rPr>
+              <w:lastRenderedPageBreak/>
               <w:t>3. Presione "Editar".</w:t>
             </w:r>
           </w:p>
@@ -5407,6 +5409,7 @@
           </w:tcPr>
           <w:p>
             <w:r>
+              <w:lastRenderedPageBreak/>
               <w:t>Resultado Esperado</w:t>
             </w:r>
           </w:p>
@@ -6367,7 +6370,11 @@
           </w:tcPr>
           <w:p>
             <w:r>
-              <w:t>Resultado Esperado</w:t>
+              <w:t xml:space="preserve">Resultado </w:t>
+            </w:r>
+            <w:r>
+              <w:lastRenderedPageBreak/>
+              <w:t>Esperado</w:t>
             </w:r>
           </w:p>
         </w:tc>
@@ -6390,6 +6397,7 @@
                 <w:sz w:val="24"/>
                 <w:szCs w:val="24"/>
               </w:rPr>
+              <w:lastRenderedPageBreak/>
               <w:t>Se agrega la tarea al listado de tareas del usuario y del proyecto.</w:t>
             </w:r>
           </w:p>
@@ -7887,10 +7895,13 @@
         <w:t xml:space="preserve"> preguntas. Considere que l</w:t>
       </w:r>
       <w:r>
-        <w:t>a escala de respuestas va de 1 a 5, donde 1 es Muy en desacuerdo y 5 es Muy de acuerdo.</w:t>
+        <w:t xml:space="preserve">a escala de respuestas va de 1 a </w:t>
       </w:r>
       <w:bookmarkStart w:id="0" w:name="_GoBack"/>
       <w:bookmarkEnd w:id="0"/>
+      <w:r>
+        <w:t>5, donde 1 es Muy en desacuerdo y 5 es Muy de acuerdo.</w:t>
+      </w:r>
     </w:p>
     <w:p/>
     <w:tbl>
@@ -7916,9 +7927,15 @@
             <w:shd w:val="clear" w:color="auto" w:fill="BFBFBF" w:themeFill="background1" w:themeFillShade="BF"/>
           </w:tcPr>
           <w:p>
+            <w:pPr>
+              <w:rPr>
+                <w:b/>
+              </w:rPr>
+            </w:pPr>
             <w:r>
               <w:rPr>
                 <w:rFonts w:ascii="Times" w:hAnsi="Times" w:cs="Times"/>
+                <w:b/>
                 <w:lang w:val="es-ES"/>
               </w:rPr>
               <w:t>Encuesta General para todos los Usuarios</w:t>
@@ -7933,9 +7950,15 @@
             <w:shd w:val="clear" w:color="auto" w:fill="BFBFBF" w:themeFill="background1" w:themeFillShade="BF"/>
           </w:tcPr>
           <w:p>
+            <w:pPr>
+              <w:rPr>
+                <w:b/>
+              </w:rPr>
+            </w:pPr>
             <w:r>
               <w:rPr>
                 <w:rFonts w:ascii="Times" w:hAnsi="Times" w:cs="Times"/>
+                <w:b/>
                 <w:lang w:val="es-ES"/>
               </w:rPr>
               <w:t>Pregunta</w:t>
@@ -7948,7 +7971,15 @@
             <w:shd w:val="clear" w:color="auto" w:fill="BFBFBF" w:themeFill="background1" w:themeFillShade="BF"/>
           </w:tcPr>
           <w:p>
-            <w:r>
+            <w:pPr>
+              <w:rPr>
+                <w:b/>
+              </w:rPr>
+            </w:pPr>
+            <w:r>
+              <w:rPr>
+                <w:b/>
+              </w:rPr>
               <w:t>1</w:t>
             </w:r>
           </w:p>
@@ -7959,7 +7990,15 @@
             <w:shd w:val="clear" w:color="auto" w:fill="BFBFBF" w:themeFill="background1" w:themeFillShade="BF"/>
           </w:tcPr>
           <w:p>
-            <w:r>
+            <w:pPr>
+              <w:rPr>
+                <w:b/>
+              </w:rPr>
+            </w:pPr>
+            <w:r>
+              <w:rPr>
+                <w:b/>
+              </w:rPr>
               <w:t>2</w:t>
             </w:r>
           </w:p>
@@ -7970,7 +8009,15 @@
             <w:shd w:val="clear" w:color="auto" w:fill="BFBFBF" w:themeFill="background1" w:themeFillShade="BF"/>
           </w:tcPr>
           <w:p>
-            <w:r>
+            <w:pPr>
+              <w:rPr>
+                <w:b/>
+              </w:rPr>
+            </w:pPr>
+            <w:r>
+              <w:rPr>
+                <w:b/>
+              </w:rPr>
               <w:t>3</w:t>
             </w:r>
           </w:p>
@@ -7981,7 +8028,15 @@
             <w:shd w:val="clear" w:color="auto" w:fill="BFBFBF" w:themeFill="background1" w:themeFillShade="BF"/>
           </w:tcPr>
           <w:p>
-            <w:r>
+            <w:pPr>
+              <w:rPr>
+                <w:b/>
+              </w:rPr>
+            </w:pPr>
+            <w:r>
+              <w:rPr>
+                <w:b/>
+              </w:rPr>
               <w:t>4</w:t>
             </w:r>
           </w:p>
@@ -7992,7 +8047,15 @@
             <w:shd w:val="clear" w:color="auto" w:fill="BFBFBF" w:themeFill="background1" w:themeFillShade="BF"/>
           </w:tcPr>
           <w:p>
-            <w:r>
+            <w:pPr>
+              <w:rPr>
+                <w:b/>
+              </w:rPr>
+            </w:pPr>
+            <w:r>
+              <w:rPr>
+                <w:b/>
+              </w:rPr>
               <w:t>5</w:t>
             </w:r>
           </w:p>
@@ -8003,7 +8066,17 @@
           <w:tcPr>
             <w:tcW w:w="6062" w:type="dxa"/>
           </w:tcPr>
-          <w:p/>
+          <w:p>
+            <w:r>
+              <w:t>Los nombres de los menú</w:t>
+            </w:r>
+            <w:r>
+              <w:t>s y botones son representativos</w:t>
+            </w:r>
+            <w:r>
+              <w:t>.</w:t>
+            </w:r>
+          </w:p>
         </w:tc>
         <w:tc>
           <w:tcPr>
@@ -8041,7 +8114,17 @@
           <w:tcPr>
             <w:tcW w:w="6062" w:type="dxa"/>
           </w:tcPr>
-          <w:p/>
+          <w:p>
+            <w:r>
+              <w:t>Los mensajes de error ayuda</w:t>
+            </w:r>
+            <w:r>
+              <w:t>n a entender la causa y la solució</w:t>
+            </w:r>
+            <w:r>
+              <w:t>n de estos</w:t>
+            </w:r>
+          </w:p>
         </w:tc>
         <w:tc>
           <w:tcPr>
@@ -8079,7 +8162,16 @@
           <w:tcPr>
             <w:tcW w:w="6062" w:type="dxa"/>
           </w:tcPr>
-          <w:p/>
+          <w:p>
+            <w:r>
+              <w:t>El estilo visual del sistema sigue el estilo del resto de los</w:t>
+            </w:r>
+          </w:p>
+          <w:p>
+            <w:r>
+              <w:t>portales de la UV</w:t>
+            </w:r>
+          </w:p>
         </w:tc>
         <w:tc>
           <w:tcPr>
@@ -8117,7 +8209,11 @@
           <w:tcPr>
             <w:tcW w:w="6062" w:type="dxa"/>
           </w:tcPr>
-          <w:p/>
+          <w:p>
+            <w:r>
+              <w:t>Es simple aprender a utilizar el sistema</w:t>
+            </w:r>
+          </w:p>
         </w:tc>
         <w:tc>
           <w:tcPr>
@@ -8155,7 +8251,25 @@
           <w:tcPr>
             <w:tcW w:w="6062" w:type="dxa"/>
           </w:tcPr>
-          <w:p/>
+          <w:p>
+            <w:r>
+              <w:t xml:space="preserve">El </w:t>
+            </w:r>
+            <w:r>
+              <w:t>sistema mejora la comunicació</w:t>
+            </w:r>
+            <w:r>
+              <w:t>n entre los diferentes</w:t>
+            </w:r>
+          </w:p>
+          <w:p>
+            <w:r>
+              <w:t>U</w:t>
+            </w:r>
+            <w:r>
+              <w:t>suarios</w:t>
+            </w:r>
+          </w:p>
         </w:tc>
         <w:tc>
           <w:tcPr>
@@ -8213,9 +8327,15 @@
             <w:shd w:val="clear" w:color="auto" w:fill="BFBFBF" w:themeFill="background1" w:themeFillShade="BF"/>
           </w:tcPr>
           <w:p>
+            <w:pPr>
+              <w:rPr>
+                <w:b/>
+              </w:rPr>
+            </w:pPr>
             <w:r>
               <w:rPr>
                 <w:rFonts w:ascii="Times" w:hAnsi="Times" w:cs="Times"/>
+                <w:b/>
                 <w:lang w:val="es-ES"/>
               </w:rPr>
               <w:t>Encuesta Perfil Solicitante</w:t>
@@ -8230,9 +8350,15 @@
             <w:shd w:val="clear" w:color="auto" w:fill="BFBFBF" w:themeFill="background1" w:themeFillShade="BF"/>
           </w:tcPr>
           <w:p>
+            <w:pPr>
+              <w:rPr>
+                <w:b/>
+              </w:rPr>
+            </w:pPr>
             <w:r>
               <w:rPr>
                 <w:rFonts w:ascii="Times" w:hAnsi="Times" w:cs="Times"/>
+                <w:b/>
                 <w:lang w:val="es-ES"/>
               </w:rPr>
               <w:t>Pregunta</w:t>
@@ -8245,7 +8371,15 @@
             <w:shd w:val="clear" w:color="auto" w:fill="BFBFBF" w:themeFill="background1" w:themeFillShade="BF"/>
           </w:tcPr>
           <w:p>
-            <w:r>
+            <w:pPr>
+              <w:rPr>
+                <w:b/>
+              </w:rPr>
+            </w:pPr>
+            <w:r>
+              <w:rPr>
+                <w:b/>
+              </w:rPr>
               <w:t>1</w:t>
             </w:r>
           </w:p>
@@ -8256,7 +8390,15 @@
             <w:shd w:val="clear" w:color="auto" w:fill="BFBFBF" w:themeFill="background1" w:themeFillShade="BF"/>
           </w:tcPr>
           <w:p>
-            <w:r>
+            <w:pPr>
+              <w:rPr>
+                <w:b/>
+              </w:rPr>
+            </w:pPr>
+            <w:r>
+              <w:rPr>
+                <w:b/>
+              </w:rPr>
               <w:t>2</w:t>
             </w:r>
           </w:p>
@@ -8267,7 +8409,15 @@
             <w:shd w:val="clear" w:color="auto" w:fill="BFBFBF" w:themeFill="background1" w:themeFillShade="BF"/>
           </w:tcPr>
           <w:p>
-            <w:r>
+            <w:pPr>
+              <w:rPr>
+                <w:b/>
+              </w:rPr>
+            </w:pPr>
+            <w:r>
+              <w:rPr>
+                <w:b/>
+              </w:rPr>
               <w:t>3</w:t>
             </w:r>
           </w:p>
@@ -8278,7 +8428,15 @@
             <w:shd w:val="clear" w:color="auto" w:fill="BFBFBF" w:themeFill="background1" w:themeFillShade="BF"/>
           </w:tcPr>
           <w:p>
-            <w:r>
+            <w:pPr>
+              <w:rPr>
+                <w:b/>
+              </w:rPr>
+            </w:pPr>
+            <w:r>
+              <w:rPr>
+                <w:b/>
+              </w:rPr>
               <w:t>4</w:t>
             </w:r>
           </w:p>
@@ -8289,7 +8447,15 @@
             <w:shd w:val="clear" w:color="auto" w:fill="BFBFBF" w:themeFill="background1" w:themeFillShade="BF"/>
           </w:tcPr>
           <w:p>
-            <w:r>
+            <w:pPr>
+              <w:rPr>
+                <w:b/>
+              </w:rPr>
+            </w:pPr>
+            <w:r>
+              <w:rPr>
+                <w:b/>
+              </w:rPr>
               <w:t>5</w:t>
             </w:r>
           </w:p>
@@ -8300,7 +8466,14 @@
           <w:tcPr>
             <w:tcW w:w="6062" w:type="dxa"/>
           </w:tcPr>
-          <w:p/>
+          <w:p>
+            <w:r>
+              <w:t>Es fá</w:t>
+            </w:r>
+            <w:r>
+              <w:t>cil enviar una solicitud de requerimiento</w:t>
+            </w:r>
+          </w:p>
         </w:tc>
         <w:tc>
           <w:tcPr>
@@ -8338,7 +8511,14 @@
           <w:tcPr>
             <w:tcW w:w="6062" w:type="dxa"/>
           </w:tcPr>
-          <w:p/>
+          <w:p>
+            <w:r>
+              <w:t>Es fá</w:t>
+            </w:r>
+            <w:r>
+              <w:t>cil buscar una solicitud de requerimiento</w:t>
+            </w:r>
+          </w:p>
         </w:tc>
         <w:tc>
           <w:tcPr>
@@ -8376,7 +8556,18 @@
           <w:tcPr>
             <w:tcW w:w="6062" w:type="dxa"/>
           </w:tcPr>
-          <w:p/>
+          <w:p>
+            <w:r>
+              <w:lastRenderedPageBreak/>
+              <w:t>Las solicitudes quedan me</w:t>
+            </w:r>
+            <w:r>
+              <w:t>jor documentadas que en correos electró</w:t>
+            </w:r>
+            <w:r>
+              <w:t>nicos</w:t>
+            </w:r>
+          </w:p>
         </w:tc>
         <w:tc>
           <w:tcPr>
@@ -8414,7 +8605,14 @@
           <w:tcPr>
             <w:tcW w:w="6062" w:type="dxa"/>
           </w:tcPr>
-          <w:p/>
+          <w:p>
+            <w:r>
+              <w:t xml:space="preserve">Los mensajes de notificación son lo suficientemente breves </w:t>
+            </w:r>
+            <w:r>
+              <w:t>y claros</w:t>
+            </w:r>
+          </w:p>
         </w:tc>
         <w:tc>
           <w:tcPr>
@@ -8452,7 +8650,22 @@
           <w:tcPr>
             <w:tcW w:w="6062" w:type="dxa"/>
           </w:tcPr>
-          <w:p/>
+          <w:p>
+            <w:r>
+              <w:t>El sistema enví</w:t>
+            </w:r>
+            <w:r>
+              <w:t>a una cantidad prudente de correos</w:t>
+            </w:r>
+          </w:p>
+          <w:p>
+            <w:r>
+              <w:t>electró</w:t>
+            </w:r>
+            <w:r>
+              <w:t>nicos</w:t>
+            </w:r>
+          </w:p>
         </w:tc>
         <w:tc>
           <w:tcPr>
@@ -8490,7 +8703,20 @@
           <w:tcPr>
             <w:tcW w:w="6062" w:type="dxa"/>
           </w:tcPr>
-          <w:p/>
+          <w:p>
+            <w:r>
+              <w:t>La informació</w:t>
+            </w:r>
+            <w:r>
+              <w:t>n de las solici</w:t>
+            </w:r>
+            <w:r>
+              <w:t>tudes se presentan de forma cla</w:t>
+            </w:r>
+            <w:r>
+              <w:t>ra y entendible</w:t>
+            </w:r>
+          </w:p>
         </w:tc>
         <w:tc>
           <w:tcPr>
@@ -8548,9 +8774,15 @@
             <w:shd w:val="clear" w:color="auto" w:fill="BFBFBF" w:themeFill="background1" w:themeFillShade="BF"/>
           </w:tcPr>
           <w:p>
+            <w:pPr>
+              <w:rPr>
+                <w:b/>
+              </w:rPr>
+            </w:pPr>
             <w:r>
               <w:rPr>
                 <w:rFonts w:ascii="Times" w:hAnsi="Times" w:cs="Times"/>
+                <w:b/>
                 <w:lang w:val="es-ES"/>
               </w:rPr>
               <w:t>Encuesta Perfil Funcionario DISICO</w:t>
@@ -8565,9 +8797,15 @@
             <w:shd w:val="clear" w:color="auto" w:fill="BFBFBF" w:themeFill="background1" w:themeFillShade="BF"/>
           </w:tcPr>
           <w:p>
+            <w:pPr>
+              <w:rPr>
+                <w:b/>
+              </w:rPr>
+            </w:pPr>
             <w:r>
               <w:rPr>
                 <w:rFonts w:ascii="Times" w:hAnsi="Times" w:cs="Times"/>
+                <w:b/>
                 <w:lang w:val="es-ES"/>
               </w:rPr>
               <w:t>Pregunta</w:t>
@@ -8580,7 +8818,15 @@
             <w:shd w:val="clear" w:color="auto" w:fill="BFBFBF" w:themeFill="background1" w:themeFillShade="BF"/>
           </w:tcPr>
           <w:p>
-            <w:r>
+            <w:pPr>
+              <w:rPr>
+                <w:b/>
+              </w:rPr>
+            </w:pPr>
+            <w:r>
+              <w:rPr>
+                <w:b/>
+              </w:rPr>
               <w:t>1</w:t>
             </w:r>
           </w:p>
@@ -8591,7 +8837,15 @@
             <w:shd w:val="clear" w:color="auto" w:fill="BFBFBF" w:themeFill="background1" w:themeFillShade="BF"/>
           </w:tcPr>
           <w:p>
-            <w:r>
+            <w:pPr>
+              <w:rPr>
+                <w:b/>
+              </w:rPr>
+            </w:pPr>
+            <w:r>
+              <w:rPr>
+                <w:b/>
+              </w:rPr>
               <w:t>2</w:t>
             </w:r>
           </w:p>
@@ -8602,7 +8856,15 @@
             <w:shd w:val="clear" w:color="auto" w:fill="BFBFBF" w:themeFill="background1" w:themeFillShade="BF"/>
           </w:tcPr>
           <w:p>
-            <w:r>
+            <w:pPr>
+              <w:rPr>
+                <w:b/>
+              </w:rPr>
+            </w:pPr>
+            <w:r>
+              <w:rPr>
+                <w:b/>
+              </w:rPr>
               <w:t>3</w:t>
             </w:r>
           </w:p>
@@ -8613,7 +8875,15 @@
             <w:shd w:val="clear" w:color="auto" w:fill="BFBFBF" w:themeFill="background1" w:themeFillShade="BF"/>
           </w:tcPr>
           <w:p>
-            <w:r>
+            <w:pPr>
+              <w:rPr>
+                <w:b/>
+              </w:rPr>
+            </w:pPr>
+            <w:r>
+              <w:rPr>
+                <w:b/>
+              </w:rPr>
               <w:t>4</w:t>
             </w:r>
           </w:p>
@@ -8624,7 +8894,15 @@
             <w:shd w:val="clear" w:color="auto" w:fill="BFBFBF" w:themeFill="background1" w:themeFillShade="BF"/>
           </w:tcPr>
           <w:p>
-            <w:r>
+            <w:pPr>
+              <w:rPr>
+                <w:b/>
+              </w:rPr>
+            </w:pPr>
+            <w:r>
+              <w:rPr>
+                <w:b/>
+              </w:rPr>
               <w:t>5</w:t>
             </w:r>
           </w:p>
@@ -8635,7 +8913,20 @@
           <w:tcPr>
             <w:tcW w:w="6062" w:type="dxa"/>
           </w:tcPr>
-          <w:p/>
+          <w:p>
+            <w:r>
+              <w:t>La presentació</w:t>
+            </w:r>
+            <w:r>
+              <w:t>n de las solici</w:t>
+            </w:r>
+            <w:r>
+              <w:t xml:space="preserve">tudes asignadas esta claramente </w:t>
+            </w:r>
+            <w:r>
+              <w:t>ordenada</w:t>
+            </w:r>
+          </w:p>
         </w:tc>
         <w:tc>
           <w:tcPr>
@@ -8673,7 +8964,17 @@
           <w:tcPr>
             <w:tcW w:w="6062" w:type="dxa"/>
           </w:tcPr>
-          <w:p/>
+          <w:p>
+            <w:r>
+              <w:t>El sistema notifica clarame</w:t>
+            </w:r>
+            <w:r>
+              <w:t xml:space="preserve">nte cuando se le a asignado una </w:t>
+            </w:r>
+            <w:r>
+              <w:t>nueva solicitud</w:t>
+            </w:r>
+          </w:p>
         </w:tc>
         <w:tc>
           <w:tcPr>
@@ -8711,7 +9012,16 @@
           <w:tcPr>
             <w:tcW w:w="6062" w:type="dxa"/>
           </w:tcPr>
-          <w:p/>
+          <w:p>
+            <w:r>
+              <w:t>El sistema notifica claramente cuando una solicitud esta</w:t>
+            </w:r>
+          </w:p>
+          <w:p>
+            <w:r>
+              <w:t>vencidas (retrasadas)</w:t>
+            </w:r>
+          </w:p>
         </w:tc>
         <w:tc>
           <w:tcPr>
@@ -8749,7 +9059,17 @@
           <w:tcPr>
             <w:tcW w:w="6062" w:type="dxa"/>
           </w:tcPr>
-          <w:p/>
+          <w:p>
+            <w:r>
+              <w:t>El sistema notifica oportu</w:t>
+            </w:r>
+            <w:r>
+              <w:t xml:space="preserve">namente cuando se le a asignado </w:t>
+            </w:r>
+            <w:r>
+              <w:t>una nueva solicitud</w:t>
+            </w:r>
+          </w:p>
         </w:tc>
         <w:tc>
           <w:tcPr>
@@ -8787,7 +9107,16 @@
           <w:tcPr>
             <w:tcW w:w="6062" w:type="dxa"/>
           </w:tcPr>
-          <w:p/>
+          <w:p>
+            <w:r>
+              <w:t>El sistema ayuda a que no olvide las solicitudes que dejo</w:t>
+            </w:r>
+          </w:p>
+          <w:p>
+            <w:r>
+              <w:t>pendientes</w:t>
+            </w:r>
+          </w:p>
         </w:tc>
         <w:tc>
           <w:tcPr>
@@ -8825,7 +9154,20 @@
           <w:tcPr>
             <w:tcW w:w="6062" w:type="dxa"/>
           </w:tcPr>
-          <w:p/>
+          <w:p>
+            <w:r>
+              <w:t>Los grá</w:t>
+            </w:r>
+            <w:r>
+              <w:t>ficos en los resum</w:t>
+            </w:r>
+            <w:r>
+              <w:t>en permiten una mejor visualización de la informació</w:t>
+            </w:r>
+            <w:r>
+              <w:t>n</w:t>
+            </w:r>
+          </w:p>
         </w:tc>
         <w:tc>
           <w:tcPr>
@@ -8863,7 +9205,23 @@
           <w:tcPr>
             <w:tcW w:w="6062" w:type="dxa"/>
           </w:tcPr>
-          <w:p/>
+          <w:p>
+            <w:r>
+              <w:t>Las mediciones que se mue</w:t>
+            </w:r>
+            <w:r>
+              <w:t xml:space="preserve">stran en el Resumen Personal se </w:t>
+            </w:r>
+            <w:r>
+              <w:t>entiend</w:t>
+            </w:r>
+            <w:r>
+              <w:t>e</w:t>
+            </w:r>
+            <w:r>
+              <w:t xml:space="preserve"> claramente</w:t>
+            </w:r>
+          </w:p>
         </w:tc>
         <w:tc>
           <w:tcPr>
@@ -8901,7 +9259,14 @@
           <w:tcPr>
             <w:tcW w:w="6062" w:type="dxa"/>
           </w:tcPr>
-          <w:p/>
+          <w:p>
+            <w:r>
+              <w:t>Es rá</w:t>
+            </w:r>
+            <w:r>
+              <w:t>pido y sencillo responder las solicitudes de los usuarios</w:t>
+            </w:r>
+          </w:p>
         </w:tc>
         <w:tc>
           <w:tcPr>
@@ -8939,7 +9304,17 @@
           <w:tcPr>
             <w:tcW w:w="6062" w:type="dxa"/>
           </w:tcPr>
-          <w:p/>
+          <w:p>
+            <w:r>
+              <w:t>El sistema notifica clarame</w:t>
+            </w:r>
+            <w:r>
+              <w:t xml:space="preserve">nte cuando se le a asignado una </w:t>
+            </w:r>
+            <w:r>
+              <w:t>nueva tarea de SCM</w:t>
+            </w:r>
+          </w:p>
         </w:tc>
         <w:tc>
           <w:tcPr>
@@ -8977,7 +9352,17 @@
           <w:tcPr>
             <w:tcW w:w="6062" w:type="dxa"/>
           </w:tcPr>
-          <w:p/>
+          <w:p>
+            <w:r>
+              <w:t>El sistema alerta oportuname</w:t>
+            </w:r>
+            <w:r>
+              <w:t xml:space="preserve">nte ante retrasos en las tareas </w:t>
+            </w:r>
+            <w:r>
+              <w:t>de SCM</w:t>
+            </w:r>
+          </w:p>
         </w:tc>
         <w:tc>
           <w:tcPr>
@@ -9015,7 +9400,23 @@
           <w:tcPr>
             <w:tcW w:w="6062" w:type="dxa"/>
           </w:tcPr>
-          <w:p/>
+          <w:p>
+            <w:r>
+              <w:t>Se entiende claramente la r</w:t>
+            </w:r>
+            <w:r>
+              <w:t>elación las opciones del subsis</w:t>
+            </w:r>
+            <w:r>
+              <w:t>tema de</w:t>
+            </w:r>
+            <w:r>
+              <w:t xml:space="preserve"> SCM y la metodologí</w:t>
+            </w:r>
+            <w:r>
+              <w:t>a de SCM de DISICO</w:t>
+            </w:r>
+          </w:p>
         </w:tc>
         <w:tc>
           <w:tcPr>
@@ -9053,7 +9454,20 @@
           <w:tcPr>
             <w:tcW w:w="6062" w:type="dxa"/>
           </w:tcPr>
-          <w:p/>
+          <w:p>
+            <w:r>
+              <w:t>Es mas fá</w:t>
+            </w:r>
+            <w:r>
+              <w:t>cil mantener actualiz</w:t>
+            </w:r>
+            <w:r>
+              <w:t xml:space="preserve">ada la información sobre los </w:t>
+            </w:r>
+            <w:r>
+              <w:t>cambio</w:t>
+            </w:r>
+          </w:p>
         </w:tc>
         <w:tc>
           <w:tcPr>
@@ -9091,7 +9505,25 @@
           <w:tcPr>
             <w:tcW w:w="6062" w:type="dxa"/>
           </w:tcPr>
-          <w:p/>
+          <w:p>
+            <w:r>
+              <w:t>El sistema documenta de form</w:t>
+            </w:r>
+            <w:r>
+              <w:t xml:space="preserve">a clara el historial de cambios de los </w:t>
+            </w:r>
+            <w:proofErr w:type="spellStart"/>
+            <w:r>
+              <w:t>items</w:t>
+            </w:r>
+            <w:proofErr w:type="spellEnd"/>
+            <w:r>
+              <w:t xml:space="preserve"> de configuració</w:t>
+            </w:r>
+            <w:r>
+              <w:t>n</w:t>
+            </w:r>
+          </w:p>
         </w:tc>
         <w:tc>
           <w:tcPr>
@@ -9129,7 +9561,19 @@
           <w:tcPr>
             <w:tcW w:w="6062" w:type="dxa"/>
           </w:tcPr>
-          <w:p/>
+          <w:p>
+            <w:r>
+              <w:t xml:space="preserve">El sistema documenta de forma clara el historial de cambios de los </w:t>
+            </w:r>
+            <w:proofErr w:type="spellStart"/>
+            <w:r>
+              <w:t>items</w:t>
+            </w:r>
+            <w:proofErr w:type="spellEnd"/>
+            <w:r>
+              <w:t xml:space="preserve"> de configuración</w:t>
+            </w:r>
+          </w:p>
         </w:tc>
         <w:tc>
           <w:tcPr>
@@ -9167,7 +9611,19 @@
           <w:tcPr>
             <w:tcW w:w="6062" w:type="dxa"/>
           </w:tcPr>
-          <w:p/>
+          <w:p>
+            <w:r>
+              <w:t xml:space="preserve">El sistema permite administrar fácilmente los </w:t>
+            </w:r>
+            <w:proofErr w:type="spellStart"/>
+            <w:r>
+              <w:t>items</w:t>
+            </w:r>
+            <w:proofErr w:type="spellEnd"/>
+            <w:r>
+              <w:t xml:space="preserve"> de configuración de un proyecto</w:t>
+            </w:r>
+          </w:p>
         </w:tc>
         <w:tc>
           <w:tcPr>
@@ -9205,7 +9661,19 @@
           <w:tcPr>
             <w:tcW w:w="6062" w:type="dxa"/>
           </w:tcPr>
-          <w:p/>
+          <w:p>
+            <w:r>
+              <w:t xml:space="preserve">El sistema permite </w:t>
+            </w:r>
+            <w:proofErr w:type="spellStart"/>
+            <w:r>
+              <w:t>agendar</w:t>
+            </w:r>
+            <w:proofErr w:type="spellEnd"/>
+            <w:r>
+              <w:t xml:space="preserve"> de forma fácil nuevas tareas</w:t>
+            </w:r>
+          </w:p>
         </w:tc>
         <w:tc>
           <w:tcPr>
@@ -9243,7 +9711,11 @@
           <w:tcPr>
             <w:tcW w:w="6062" w:type="dxa"/>
           </w:tcPr>
-          <w:p/>
+          <w:p>
+            <w:r>
+              <w:t>El sistema alerta oportunamente cuando existen retraso en las tareas</w:t>
+            </w:r>
+          </w:p>
         </w:tc>
         <w:tc>
           <w:tcPr>
@@ -9281,7 +9753,15 @@
           <w:tcPr>
             <w:tcW w:w="6062" w:type="dxa"/>
           </w:tcPr>
-          <w:p/>
+          <w:p>
+            <w:r>
+              <w:t xml:space="preserve">La opción de actualizar el avance de una tarea le brinda </w:t>
+            </w:r>
+            <w:r>
+              <w:lastRenderedPageBreak/>
+              <w:t>un mayor expresividad</w:t>
+            </w:r>
+          </w:p>
         </w:tc>
         <w:tc>
           <w:tcPr>
@@ -9339,9 +9819,15 @@
             <w:shd w:val="clear" w:color="auto" w:fill="BFBFBF" w:themeFill="background1" w:themeFillShade="BF"/>
           </w:tcPr>
           <w:p>
+            <w:pPr>
+              <w:rPr>
+                <w:b/>
+              </w:rPr>
+            </w:pPr>
             <w:r>
               <w:rPr>
                 <w:rFonts w:ascii="Times" w:hAnsi="Times" w:cs="Times"/>
+                <w:b/>
                 <w:lang w:val="es-ES"/>
               </w:rPr>
               <w:t>Encuesta Perfil Jefe de Área</w:t>
@@ -9356,9 +9842,15 @@
             <w:shd w:val="clear" w:color="auto" w:fill="BFBFBF" w:themeFill="background1" w:themeFillShade="BF"/>
           </w:tcPr>
           <w:p>
+            <w:pPr>
+              <w:rPr>
+                <w:b/>
+              </w:rPr>
+            </w:pPr>
             <w:r>
               <w:rPr>
                 <w:rFonts w:ascii="Times" w:hAnsi="Times" w:cs="Times"/>
+                <w:b/>
                 <w:lang w:val="es-ES"/>
               </w:rPr>
               <w:t>Pregunta</w:t>
@@ -9371,7 +9863,15 @@
             <w:shd w:val="clear" w:color="auto" w:fill="BFBFBF" w:themeFill="background1" w:themeFillShade="BF"/>
           </w:tcPr>
           <w:p>
-            <w:r>
+            <w:pPr>
+              <w:rPr>
+                <w:b/>
+              </w:rPr>
+            </w:pPr>
+            <w:r>
+              <w:rPr>
+                <w:b/>
+              </w:rPr>
               <w:t>1</w:t>
             </w:r>
           </w:p>
@@ -9382,7 +9882,15 @@
             <w:shd w:val="clear" w:color="auto" w:fill="BFBFBF" w:themeFill="background1" w:themeFillShade="BF"/>
           </w:tcPr>
           <w:p>
-            <w:r>
+            <w:pPr>
+              <w:rPr>
+                <w:b/>
+              </w:rPr>
+            </w:pPr>
+            <w:r>
+              <w:rPr>
+                <w:b/>
+              </w:rPr>
               <w:t>2</w:t>
             </w:r>
           </w:p>
@@ -9393,7 +9901,15 @@
             <w:shd w:val="clear" w:color="auto" w:fill="BFBFBF" w:themeFill="background1" w:themeFillShade="BF"/>
           </w:tcPr>
           <w:p>
-            <w:r>
+            <w:pPr>
+              <w:rPr>
+                <w:b/>
+              </w:rPr>
+            </w:pPr>
+            <w:r>
+              <w:rPr>
+                <w:b/>
+              </w:rPr>
               <w:t>3</w:t>
             </w:r>
           </w:p>
@@ -9404,7 +9920,15 @@
             <w:shd w:val="clear" w:color="auto" w:fill="BFBFBF" w:themeFill="background1" w:themeFillShade="BF"/>
           </w:tcPr>
           <w:p>
-            <w:r>
+            <w:pPr>
+              <w:rPr>
+                <w:b/>
+              </w:rPr>
+            </w:pPr>
+            <w:r>
+              <w:rPr>
+                <w:b/>
+              </w:rPr>
               <w:t>4</w:t>
             </w:r>
           </w:p>
@@ -9415,7 +9939,15 @@
             <w:shd w:val="clear" w:color="auto" w:fill="BFBFBF" w:themeFill="background1" w:themeFillShade="BF"/>
           </w:tcPr>
           <w:p>
-            <w:r>
+            <w:pPr>
+              <w:rPr>
+                <w:b/>
+              </w:rPr>
+            </w:pPr>
+            <w:r>
+              <w:rPr>
+                <w:b/>
+              </w:rPr>
               <w:t>5</w:t>
             </w:r>
           </w:p>
@@ -9426,7 +9958,11 @@
           <w:tcPr>
             <w:tcW w:w="6062" w:type="dxa"/>
           </w:tcPr>
-          <w:p/>
+          <w:p>
+            <w:r>
+              <w:t>El sistema mantiene organizadas las solicitudes de su área</w:t>
+            </w:r>
+          </w:p>
         </w:tc>
         <w:tc>
           <w:tcPr>
@@ -9464,7 +10000,11 @@
           <w:tcPr>
             <w:tcW w:w="6062" w:type="dxa"/>
           </w:tcPr>
-          <w:p/>
+          <w:p>
+            <w:r>
+              <w:t>El sistema le permite dar seguimiento completo cada solicitud</w:t>
+            </w:r>
+          </w:p>
         </w:tc>
         <w:tc>
           <w:tcPr>
@@ -9502,7 +10042,11 @@
           <w:tcPr>
             <w:tcW w:w="6062" w:type="dxa"/>
           </w:tcPr>
-          <w:p/>
+          <w:p>
+            <w:r>
+              <w:t>El sistema le ayuda a decidir a quien asignar una solicitud</w:t>
+            </w:r>
+          </w:p>
         </w:tc>
         <w:tc>
           <w:tcPr>
@@ -9540,7 +10084,11 @@
           <w:tcPr>
             <w:tcW w:w="6062" w:type="dxa"/>
           </w:tcPr>
-          <w:p/>
+          <w:p>
+            <w:r>
+              <w:t>Los gráficos en los resumen permiten una mejor visualización de la información</w:t>
+            </w:r>
+          </w:p>
         </w:tc>
         <w:tc>
           <w:tcPr>
@@ -9578,7 +10126,11 @@
           <w:tcPr>
             <w:tcW w:w="6062" w:type="dxa"/>
           </w:tcPr>
-          <w:p/>
+          <w:p>
+            <w:r>
+              <w:t>Las mediciones del área son de utilidad para la toma de decisiones</w:t>
+            </w:r>
+          </w:p>
         </w:tc>
         <w:tc>
           <w:tcPr>
@@ -9616,7 +10168,11 @@
           <w:tcPr>
             <w:tcW w:w="6062" w:type="dxa"/>
           </w:tcPr>
-          <w:p/>
+          <w:p>
+            <w:r>
+              <w:t>El sistema lo mantiene informado del estado de cada solicitud de su área</w:t>
+            </w:r>
+          </w:p>
         </w:tc>
         <w:tc>
           <w:tcPr>
@@ -9654,7 +10210,11 @@
           <w:tcPr>
             <w:tcW w:w="6062" w:type="dxa"/>
           </w:tcPr>
-          <w:p/>
+          <w:p>
+            <w:r>
+              <w:t>El sistema notifica claramente cuando llega una nueva solicitud al área</w:t>
+            </w:r>
+          </w:p>
         </w:tc>
         <w:tc>
           <w:tcPr>
@@ -9692,7 +10252,11 @@
           <w:tcPr>
             <w:tcW w:w="6062" w:type="dxa"/>
           </w:tcPr>
-          <w:p/>
+          <w:p>
+            <w:r>
+              <w:t>El sistema notifica claramente cuando existen retrasos en las solicitudes</w:t>
+            </w:r>
+          </w:p>
         </w:tc>
         <w:tc>
           <w:tcPr>
@@ -9730,7 +10294,11 @@
           <w:tcPr>
             <w:tcW w:w="6062" w:type="dxa"/>
           </w:tcPr>
-          <w:p/>
+          <w:p>
+            <w:r>
+              <w:t>El sistema notifica oportunamente cuando  llega una nueva solicitud al área</w:t>
+            </w:r>
+          </w:p>
         </w:tc>
         <w:tc>
           <w:tcPr>
@@ -9768,7 +10336,11 @@
           <w:tcPr>
             <w:tcW w:w="6062" w:type="dxa"/>
           </w:tcPr>
-          <w:p/>
+          <w:p>
+            <w:r>
+              <w:t>El sistema notifica oportunamente cuando existen retrasos en las solicitudes</w:t>
+            </w:r>
+          </w:p>
         </w:tc>
         <w:tc>
           <w:tcPr>
@@ -9806,7 +10378,11 @@
           <w:tcPr>
             <w:tcW w:w="6062" w:type="dxa"/>
           </w:tcPr>
-          <w:p/>
+          <w:p>
+            <w:r>
+              <w:t>Es útil la opción de respuesta manual</w:t>
+            </w:r>
+          </w:p>
         </w:tc>
         <w:tc>
           <w:tcPr>
@@ -9844,7 +10420,11 @@
           <w:tcPr>
             <w:tcW w:w="6062" w:type="dxa"/>
           </w:tcPr>
-          <w:p/>
+          <w:p>
+            <w:r>
+              <w:t>Las solicitudes quedan debidamente documentadas</w:t>
+            </w:r>
+          </w:p>
         </w:tc>
         <w:tc>
           <w:tcPr>
@@ -9882,7 +10462,11 @@
           <w:tcPr>
             <w:tcW w:w="6062" w:type="dxa"/>
           </w:tcPr>
-          <w:p/>
+          <w:p>
+            <w:r>
+              <w:t>El sistema mejora el monitorio de avance en los proyectos</w:t>
+            </w:r>
+          </w:p>
         </w:tc>
         <w:tc>
           <w:tcPr>
@@ -9920,7 +10504,11 @@
           <w:tcPr>
             <w:tcW w:w="6062" w:type="dxa"/>
           </w:tcPr>
-          <w:p/>
+          <w:p>
+            <w:r>
+              <w:t>El sistema facilita la documentación de los proyectos existentes</w:t>
+            </w:r>
+          </w:p>
         </w:tc>
         <w:tc>
           <w:tcPr>
@@ -9958,7 +10546,11 @@
           <w:tcPr>
             <w:tcW w:w="6062" w:type="dxa"/>
           </w:tcPr>
-          <w:p/>
+          <w:p>
+            <w:r>
+              <w:t>El sistema facilita mantener documentado los participantes de cada proyecto y sus tareas</w:t>
+            </w:r>
+          </w:p>
         </w:tc>
         <w:tc>
           <w:tcPr>
@@ -9996,7 +10588,11 @@
           <w:tcPr>
             <w:tcW w:w="6062" w:type="dxa"/>
           </w:tcPr>
-          <w:p/>
+          <w:p>
+            <w:r>
+              <w:t>El sistema facilita la tareas de gestión de cambios</w:t>
+            </w:r>
+          </w:p>
         </w:tc>
         <w:tc>
           <w:tcPr>
@@ -10034,7 +10630,11 @@
           <w:tcPr>
             <w:tcW w:w="6062" w:type="dxa"/>
           </w:tcPr>
-          <w:p/>
+          <w:p>
+            <w:r>
+              <w:t>El sistema permite asignar fácilmente responsables de las tareas de SCM</w:t>
+            </w:r>
+          </w:p>
         </w:tc>
         <w:tc>
           <w:tcPr>
@@ -10072,7 +10672,19 @@
           <w:tcPr>
             <w:tcW w:w="6062" w:type="dxa"/>
           </w:tcPr>
-          <w:p/>
+          <w:p>
+            <w:r>
+              <w:t xml:space="preserve">El sistema permite documentar correctamente los </w:t>
+            </w:r>
+            <w:proofErr w:type="spellStart"/>
+            <w:r>
+              <w:t>templates</w:t>
+            </w:r>
+            <w:proofErr w:type="spellEnd"/>
+            <w:r>
+              <w:t xml:space="preserve"> de la metodología de SCM</w:t>
+            </w:r>
+          </w:p>
         </w:tc>
         <w:tc>
           <w:tcPr>
@@ -10130,9 +10742,15 @@
             <w:shd w:val="clear" w:color="auto" w:fill="BFBFBF" w:themeFill="background1" w:themeFillShade="BF"/>
           </w:tcPr>
           <w:p>
+            <w:pPr>
+              <w:rPr>
+                <w:b/>
+              </w:rPr>
+            </w:pPr>
             <w:r>
               <w:rPr>
                 <w:rFonts w:ascii="Times" w:hAnsi="Times" w:cs="Times"/>
+                <w:b/>
                 <w:lang w:val="es-ES"/>
               </w:rPr>
               <w:t>Encuesta Perfil Jefe de Departamento</w:t>
@@ -10147,9 +10765,15 @@
             <w:shd w:val="clear" w:color="auto" w:fill="BFBFBF" w:themeFill="background1" w:themeFillShade="BF"/>
           </w:tcPr>
           <w:p>
+            <w:pPr>
+              <w:rPr>
+                <w:b/>
+              </w:rPr>
+            </w:pPr>
             <w:r>
               <w:rPr>
                 <w:rFonts w:ascii="Times" w:hAnsi="Times" w:cs="Times"/>
+                <w:b/>
                 <w:lang w:val="es-ES"/>
               </w:rPr>
               <w:t>Pregunta</w:t>
@@ -10162,7 +10786,15 @@
             <w:shd w:val="clear" w:color="auto" w:fill="BFBFBF" w:themeFill="background1" w:themeFillShade="BF"/>
           </w:tcPr>
           <w:p>
-            <w:r>
+            <w:pPr>
+              <w:rPr>
+                <w:b/>
+              </w:rPr>
+            </w:pPr>
+            <w:r>
+              <w:rPr>
+                <w:b/>
+              </w:rPr>
               <w:t>1</w:t>
             </w:r>
           </w:p>
@@ -10173,7 +10805,15 @@
             <w:shd w:val="clear" w:color="auto" w:fill="BFBFBF" w:themeFill="background1" w:themeFillShade="BF"/>
           </w:tcPr>
           <w:p>
-            <w:r>
+            <w:pPr>
+              <w:rPr>
+                <w:b/>
+              </w:rPr>
+            </w:pPr>
+            <w:r>
+              <w:rPr>
+                <w:b/>
+              </w:rPr>
               <w:t>2</w:t>
             </w:r>
           </w:p>
@@ -10184,7 +10824,15 @@
             <w:shd w:val="clear" w:color="auto" w:fill="BFBFBF" w:themeFill="background1" w:themeFillShade="BF"/>
           </w:tcPr>
           <w:p>
-            <w:r>
+            <w:pPr>
+              <w:rPr>
+                <w:b/>
+              </w:rPr>
+            </w:pPr>
+            <w:r>
+              <w:rPr>
+                <w:b/>
+              </w:rPr>
               <w:t>3</w:t>
             </w:r>
           </w:p>
@@ -10195,7 +10843,15 @@
             <w:shd w:val="clear" w:color="auto" w:fill="BFBFBF" w:themeFill="background1" w:themeFillShade="BF"/>
           </w:tcPr>
           <w:p>
-            <w:r>
+            <w:pPr>
+              <w:rPr>
+                <w:b/>
+              </w:rPr>
+            </w:pPr>
+            <w:r>
+              <w:rPr>
+                <w:b/>
+              </w:rPr>
               <w:t>4</w:t>
             </w:r>
           </w:p>
@@ -10206,7 +10862,15 @@
             <w:shd w:val="clear" w:color="auto" w:fill="BFBFBF" w:themeFill="background1" w:themeFillShade="BF"/>
           </w:tcPr>
           <w:p>
-            <w:r>
+            <w:pPr>
+              <w:rPr>
+                <w:b/>
+              </w:rPr>
+            </w:pPr>
+            <w:r>
+              <w:rPr>
+                <w:b/>
+              </w:rPr>
               <w:t>5</w:t>
             </w:r>
           </w:p>
@@ -10217,7 +10881,11 @@
           <w:tcPr>
             <w:tcW w:w="6062" w:type="dxa"/>
           </w:tcPr>
-          <w:p/>
+          <w:p>
+            <w:r>
+              <w:t>El sistema permite tener un mayor control de las actividades que se realizan en el departamento</w:t>
+            </w:r>
+          </w:p>
         </w:tc>
         <w:tc>
           <w:tcPr>
@@ -10255,7 +10923,11 @@
           <w:tcPr>
             <w:tcW w:w="6062" w:type="dxa"/>
           </w:tcPr>
-          <w:p/>
+          <w:p>
+            <w:r>
+              <w:t>EL sistema documenta correctamente las solicitudes de requerimientos</w:t>
+            </w:r>
+          </w:p>
         </w:tc>
         <w:tc>
           <w:tcPr>
@@ -10293,7 +10965,15 @@
           <w:tcPr>
             <w:tcW w:w="6062" w:type="dxa"/>
           </w:tcPr>
-          <w:p/>
+          <w:p>
+            <w:r>
+              <w:t xml:space="preserve">El sistema facilita la tarea de buscar solicitudes de </w:t>
+            </w:r>
+            <w:r>
+              <w:lastRenderedPageBreak/>
+              <w:t>requerimientos</w:t>
+            </w:r>
+          </w:p>
         </w:tc>
         <w:tc>
           <w:tcPr>
@@ -10331,7 +11011,12 @@
           <w:tcPr>
             <w:tcW w:w="6062" w:type="dxa"/>
           </w:tcPr>
-          <w:p/>
+          <w:p>
+            <w:r>
+              <w:lastRenderedPageBreak/>
+              <w:t>Las mediciones mostradas son de utilidad</w:t>
+            </w:r>
+          </w:p>
         </w:tc>
         <w:tc>
           <w:tcPr>
@@ -10369,7 +11054,11 @@
           <w:tcPr>
             <w:tcW w:w="6062" w:type="dxa"/>
           </w:tcPr>
-          <w:p/>
+          <w:p>
+            <w:r>
+              <w:t>Los gráficos en los resumen permiten una mejor visualización de la información</w:t>
+            </w:r>
+          </w:p>
         </w:tc>
         <w:tc>
           <w:tcPr>
@@ -10427,7 +11116,7 @@
     </w:rPrDefault>
     <w:pPrDefault/>
   </w:docDefaults>
-  <w:latentStyles w:defLockedState="0" w:defUIPriority="99" w:defSemiHidden="1" w:defUnhideWhenUsed="1" w:defQFormat="0" w:count="276">
+  <w:latentStyles w:defLockedState="0" w:defUIPriority="99" w:defSemiHidden="1" w:defUnhideWhenUsed="1" w:defQFormat="0" w:count="267">
     <w:lsdException w:name="Normal" w:semiHidden="0" w:uiPriority="0" w:unhideWhenUsed="0" w:qFormat="1"/>
     <w:lsdException w:name="heading 1" w:semiHidden="0" w:uiPriority="9" w:unhideWhenUsed="0" w:qFormat="1"/>
     <w:lsdException w:name="heading 2" w:uiPriority="9" w:qFormat="1"/>
@@ -10639,7 +11328,7 @@
 </file>
 
 <file path=word/stylesWithEffects.xml><?xml version="1.0" encoding="utf-8"?>
-<w:styles xmlns:wpc="http://schemas.microsoft.com/office/word/2010/wordprocessingCanvas" xmlns:mo="http://schemas.microsoft.com/office/mac/office/2008/main" xmlns:mc="http://schemas.openxmlformats.org/markup-compatibility/2006" xmlns:mv="urn:schemas-microsoft-com:mac:vml" xmlns:o="urn:schemas-microsoft-com:office:office" xmlns:r="http://schemas.openxmlformats.org/officeDocument/2006/relationships" xmlns:m="http://schemas.openxmlformats.org/officeDocument/2006/math" xmlns:v="urn:schemas-microsoft-com:vml" xmlns:wp14="http://schemas.microsoft.com/office/word/2010/wordprocessingDrawing" xmlns:wp="http://schemas.openxmlformats.org/drawingml/2006/wordprocessingDrawing" xmlns:w10="urn:schemas-microsoft-com:office:word" xmlns:w="http://schemas.openxmlformats.org/wordprocessingml/2006/main" xmlns:w14="http://schemas.microsoft.com/office/word/2010/wordml" xmlns:wpg="http://schemas.microsoft.com/office/word/2010/wordprocessingGroup" xmlns:wpi="http://schemas.microsoft.com/office/word/2010/wordprocessingInk" xmlns:wne="http://schemas.microsoft.com/office/word/2006/wordml" xmlns:wps="http://schemas.microsoft.com/office/word/2010/wordprocessingShape" mc:Ignorable="w14 wp14">
+<w:styles xmlns:wpc="http://schemas.microsoft.com/office/word/2010/wordprocessingCanvas" xmlns:mc="http://schemas.openxmlformats.org/markup-compatibility/2006" xmlns:o="urn:schemas-microsoft-com:office:office" xmlns:r="http://schemas.openxmlformats.org/officeDocument/2006/relationships" xmlns:m="http://schemas.openxmlformats.org/officeDocument/2006/math" xmlns:v="urn:schemas-microsoft-com:vml" xmlns:wp14="http://schemas.microsoft.com/office/word/2010/wordprocessingDrawing" xmlns:wp="http://schemas.openxmlformats.org/drawingml/2006/wordprocessingDrawing" xmlns:w10="urn:schemas-microsoft-com:office:word" xmlns:w="http://schemas.openxmlformats.org/wordprocessingml/2006/main" xmlns:w14="http://schemas.microsoft.com/office/word/2010/wordml" xmlns:wpg="http://schemas.microsoft.com/office/word/2010/wordprocessingGroup" xmlns:wpi="http://schemas.microsoft.com/office/word/2010/wordprocessingInk" xmlns:wne="http://schemas.microsoft.com/office/word/2006/wordml" xmlns:wps="http://schemas.microsoft.com/office/word/2010/wordprocessingShape" mc:Ignorable="w14 wp14">
   <w:docDefaults>
     <w:rPrDefault>
       <w:rPr>
@@ -10651,7 +11340,7 @@
     </w:rPrDefault>
     <w:pPrDefault/>
   </w:docDefaults>
-  <w:latentStyles w:defLockedState="0" w:defUIPriority="99" w:defSemiHidden="1" w:defUnhideWhenUsed="1" w:defQFormat="0" w:count="276">
+  <w:latentStyles w:defLockedState="0" w:defUIPriority="99" w:defSemiHidden="1" w:defUnhideWhenUsed="1" w:defQFormat="0" w:count="267">
     <w:lsdException w:name="Normal" w:semiHidden="0" w:uiPriority="0" w:unhideWhenUsed="0" w:qFormat="1"/>
     <w:lsdException w:name="heading 1" w:semiHidden="0" w:uiPriority="9" w:unhideWhenUsed="0" w:qFormat="1"/>
     <w:lsdException w:name="heading 2" w:uiPriority="9" w:qFormat="1"/>
@@ -11187,7 +11876,7 @@
 </file>
 
 <file path=customXml/itemProps1.xml><?xml version="1.0" encoding="utf-8"?>
-<ds:datastoreItem xmlns:ds="http://schemas.openxmlformats.org/officeDocument/2006/customXml" ds:itemID="{FDB7ECC1-EDD3-A547-8207-3390A971C7CB}">
+<ds:datastoreItem xmlns:ds="http://schemas.openxmlformats.org/officeDocument/2006/customXml" ds:itemID="{F2867627-3481-45B1-81B0-043C490E5A94}">
   <ds:schemaRefs>
     <ds:schemaRef ds:uri="http://schemas.openxmlformats.org/officeDocument/2006/bibliography"/>
   </ds:schemaRefs>

</xml_diff>